<commit_message>
added invite_user function; changed the /api/user/<user_id> endpoint so that it can be used to change the active status of a user; set the background color of the signature canvas to grey in dark mode; added restart-post-logrotate.sh script, which the logrotate script runs in order to stop and start uwsgi; fixed error with debian packages configuration directive; fixed potential error with session lifetime seconds; fixed potential error in listlog.py when a supervisor password is used
</commit_message>
<xml_diff>
--- a/docassemble_base/docassemble/base/data/templates/dalink.docx
+++ b/docassemble_base/docassemble/base/data/templates/dalink.docx
@@ -1,6 +1,6 @@
 
 <file path=word/document.xml><?xml version="1.0" encoding="utf-8"?>
-<w:document xmlns:o="urn:schemas-microsoft-com:office:office" xmlns:r="http://schemas.openxmlformats.org/officeDocument/2006/relationships" xmlns:v="urn:schemas-microsoft-com:vml" xmlns:w="http://schemas.openxmlformats.org/wordprocessingml/2006/main" xmlns:w10="urn:schemas-microsoft-com:office:word" xmlns:wp="http://schemas.openxmlformats.org/drawingml/2006/wordprocessingDrawing" xmlns:wps="http://schemas.microsoft.com/office/word/2010/wordprocessingShape" xmlns:wpg="http://schemas.microsoft.com/office/word/2010/wordprocessingGroup" xmlns:mc="http://schemas.openxmlformats.org/markup-compatibility/2006" xmlns:wp14="http://schemas.microsoft.com/office/word/2010/wordprocessingDrawing" xmlns:w14="http://schemas.microsoft.com/office/word/2010/wordml" mc:Ignorable="w14 wp14">
+<w:document xmlns:o="urn:schemas-microsoft-com:office:office" xmlns:r="http://schemas.openxmlformats.org/officeDocument/2006/relationships" xmlns:v="urn:schemas-microsoft-com:vml" xmlns:w="http://schemas.openxmlformats.org/wordprocessingml/2006/main" xmlns:w10="urn:schemas-microsoft-com:office:word" xmlns:wp="http://schemas.openxmlformats.org/drawingml/2006/wordprocessingDrawing" xmlns:wps="http://schemas.microsoft.com/office/word/2010/wordprocessingShape" xmlns:wpg="http://schemas.microsoft.com/office/word/2010/wordprocessingGroup" xmlns:mc="http://schemas.openxmlformats.org/markup-compatibility/2006" xmlns:wp14="http://schemas.microsoft.com/office/word/2010/wordprocessingDrawing" xmlns:w14="http://schemas.microsoft.com/office/word/2010/wordml" xmlns:w15="http://schemas.microsoft.com/office/word/2012/wordml" mc:Ignorable="w14 wp14 w15">
   <w:body>
     <w:p>
       <w:pPr>
@@ -12,18 +12,46 @@
         <w:t xml:space="preserve">You can find all the information you need </w:t>
       </w:r>
       <w:r>
-        <w:rPr/>
-        <w:t>at</w:t>
+        <w:rPr>
+          <w:rFonts w:eastAsia="DejaVu Sans" w:cs="FreeSans"/>
+          <w:color w:val="00000A"/>
+          <w:kern w:val="2"/>
+          <w:sz w:val="24"/>
+          <w:szCs w:val="24"/>
+          <w:lang w:val="en-US" w:eastAsia="zh-CN" w:bidi="hi-IN"/>
+        </w:rPr>
+        <w:t xml:space="preserve">at </w:t>
       </w:r>
       <w:r>
-        <w:rPr/>
-        <w:t xml:space="preserve"> {{ the_link }}.</w:t>
+        <w:rPr>
+          <w:rStyle w:val="InternetLink"/>
+          <w:rFonts w:eastAsia="DejaVu Sans" w:cs="FreeSans"/>
+          <w:color w:val="00000A"/>
+          <w:kern w:val="2"/>
+          <w:sz w:val="24"/>
+          <w:szCs w:val="24"/>
+          <w:u w:val="none"/>
+          <w:lang w:val="en-US" w:eastAsia="zh-CN" w:bidi="hi-IN"/>
+        </w:rPr>
+        <w:t>{{ the_link }}</w:t>
+      </w:r>
+      <w:r>
+        <w:rPr>
+          <w:rFonts w:eastAsia="DejaVu Sans" w:cs="FreeSans"/>
+          <w:color w:val="00000A"/>
+          <w:kern w:val="2"/>
+          <w:sz w:val="24"/>
+          <w:szCs w:val="24"/>
+          <w:u w:val="none"/>
+          <w:lang w:val="en-US" w:eastAsia="zh-CN" w:bidi="hi-IN"/>
+        </w:rPr>
+        <w:t>.</w:t>
       </w:r>
     </w:p>
     <w:sectPr>
       <w:type w:val="nextPage"/>
       <w:pgSz w:w="12240" w:h="15840"/>
-      <w:pgMar w:left="1134" w:right="1134" w:header="0" w:top="1134" w:footer="0" w:bottom="1134" w:gutter="0"/>
+      <w:pgMar w:left="1134" w:right="1134" w:gutter="0" w:header="0" w:top="1134" w:footer="0" w:bottom="1134"/>
       <w:pgNumType w:fmt="decimal"/>
       <w:formProt w:val="false"/>
       <w:textDirection w:val="lrTb"/>
@@ -45,7 +73,9 @@
       </w:rPr>
     </w:rPrDefault>
     <w:pPrDefault>
-      <w:pPr/>
+      <w:pPr>
+        <w:suppressAutoHyphens w:val="true"/>
+      </w:pPr>
     </w:pPrDefault>
   </w:docDefaults>
   <w:style w:type="paragraph" w:styleId="Normal">
@@ -53,7 +83,9 @@
     <w:qFormat/>
     <w:pPr>
       <w:widowControl/>
+      <w:suppressAutoHyphens w:val="true"/>
       <w:bidi w:val="0"/>
+      <w:spacing w:before="0" w:after="0"/>
       <w:jc w:val="left"/>
     </w:pPr>
     <w:rPr>
@@ -63,6 +95,13 @@
       <w:sz w:val="24"/>
       <w:szCs w:val="24"/>
       <w:lang w:val="en-US" w:eastAsia="zh-CN" w:bidi="hi-IN"/>
+    </w:rPr>
+  </w:style>
+  <w:style w:type="character" w:styleId="InternetLink">
+    <w:name w:val="Hyperlink"/>
+    <w:rPr>
+      <w:color w:val="000080"/>
+      <w:u w:val="single"/>
     </w:rPr>
   </w:style>
   <w:style w:type="paragraph" w:styleId="Heading">

</xml_diff>